<commit_message>
Aggiunta chiamata 112 per pericolo incombente
</commit_message>
<xml_diff>
--- a/modelli/ES_esposto, controllo/ES60_NDO.docx
+++ b/modelli/ES_esposto, controllo/ES60_NDO.docx
@@ -758,13 +758,7 @@
         <w:rPr>
           <w:lang w:val="it-IT"/>
         </w:rPr>
-        <w:t xml:space="preserve">, questo Comando </w:t>
-      </w:r>
-      <w:r>
-        <w:rPr>
-          <w:lang w:val="it-IT"/>
-        </w:rPr>
-        <w:t xml:space="preserve">ritiene </w:t>
+        <w:t xml:space="preserve">, questo Comando ritiene </w:t>
       </w:r>
       <w:r>
         <w:rPr>
@@ -793,7 +787,19 @@
         <w:rPr>
           <w:rStyle w:val="DamodificareEG"/>
         </w:rPr>
-        <w:t>non risultano aspetti di sicurezza antincendio di competenza di questo Comando;</w:t>
+        <w:t xml:space="preserve">non </w:t>
+      </w:r>
+      <w:r>
+        <w:rPr>
+          <w:rStyle w:val="DamodificareEG"/>
+        </w:rPr>
+        <w:t>appaiono</w:t>
+      </w:r>
+      <w:r>
+        <w:rPr>
+          <w:rStyle w:val="DamodificareEG"/>
+        </w:rPr>
+        <w:t xml:space="preserve"> aspetti di sicurezza antincendio di competenza di questo Comando;</w:t>
       </w:r>
     </w:p>
     <w:p>
@@ -826,7 +832,21 @@
           <w:rStyle w:val="DamodificareEG"/>
           <w:lang w:val="it-IT"/>
         </w:rPr>
-        <w:t>è già stato eseguito recente sopralluogo in data … e non risultano significative modificazioni dell’attività;</w:t>
+        <w:t xml:space="preserve">è già stato eseguito recente sopralluogo in data … e non </w:t>
+      </w:r>
+      <w:r>
+        <w:rPr>
+          <w:rStyle w:val="DamodificareEG"/>
+          <w:lang w:val="it-IT"/>
+        </w:rPr>
+        <w:t>sono indicate</w:t>
+      </w:r>
+      <w:r>
+        <w:rPr>
+          <w:rStyle w:val="DamodificareEG"/>
+          <w:lang w:val="it-IT"/>
+        </w:rPr>
+        <w:t xml:space="preserve"> significative modificazioni dell’attività;</w:t>
       </w:r>
     </w:p>
     <w:p>
@@ -869,6 +889,23 @@
       </w:pPr>
       <w:r>
         <w:rPr/>
+        <w:t xml:space="preserve">In ogni caso, qualora </w:t>
+      </w:r>
+      <w:r>
+        <w:rPr/>
+        <w:t xml:space="preserve">si ritenga </w:t>
+      </w:r>
+      <w:r>
+        <w:rPr/>
+        <w:t xml:space="preserve">sussista pericolo incombente per l’incolumità delle persone, si invita l’esponente a richiedere intervento urgente di questo Comando tramite il numero unico di </w:t>
+      </w:r>
+      <w:r>
+        <w:rPr/>
+        <w:t>emergenza</w:t>
+      </w:r>
+      <w:r>
+        <w:rPr/>
+        <w:t> 1-1-2.</w:t>
       </w:r>
     </w:p>
     <w:tbl>
@@ -1459,7 +1496,7 @@
     <w:pPr>
       <w:widowControl/>
       <w:suppressAutoHyphens w:val="true"/>
-      <w:overflowPunct w:val="true"/>
+      <w:overflowPunct w:val="false"/>
       <w:bidi w:val="0"/>
       <w:spacing w:before="0" w:after="0"/>
       <w:jc w:val="left"/>

</xml_diff>

<commit_message>
Ristrutturazione, per non dire all'esponente l'esito del sop e per tenere conto di altri arrivi di documenti impropri (es. manif pubbliche non critiche) che vengono trattate come esposti
</commit_message>
<xml_diff>
--- a/modelli/ES_esposto, controllo/ES60_NDO.docx
+++ b/modelli/ES_esposto, controllo/ES60_NDO.docx
@@ -390,7 +390,7 @@
               <w:rPr>
                 <w:rStyle w:val="DamodificareEG"/>
               </w:rPr>
-              <w:t>Richiedente sopralluogo</w:t>
+              <w:t>Esponente</w:t>
             </w:r>
           </w:p>
           <w:p>
@@ -484,7 +484,7 @@
                 <w:szCs w:val="24"/>
                 <w:lang w:val="it-IT" w:eastAsia="zh-CN" w:bidi="hi-IN"/>
               </w:rPr>
-              <w:t>Sopralluogo ispettivo non dovuto</w:t>
+              <w:t>Archiviazione</w:t>
             </w:r>
           </w:p>
           <w:p>
@@ -723,55 +723,52 @@
         <w:rPr/>
       </w:pPr>
       <w:r>
+        <w:rPr>
+          <w:lang w:val="it-IT"/>
+        </w:rPr>
+        <w:t>Q</w:t>
+      </w:r>
+      <w:r>
+        <w:rPr>
+          <w:lang w:val="it-IT"/>
+        </w:rPr>
+        <w:t xml:space="preserve">uesto Comando </w:t>
+      </w:r>
+      <w:r>
+        <w:rPr>
+          <w:lang w:val="it-IT"/>
+        </w:rPr>
+        <w:t xml:space="preserve">ha </w:t>
+      </w:r>
+      <w:r>
+        <w:rPr>
+          <w:lang w:val="it-IT"/>
+        </w:rPr>
+        <w:t>disposto</w:t>
+      </w:r>
+      <w:r>
+        <w:rPr>
+          <w:lang w:val="it-IT"/>
+        </w:rPr>
+        <w:t xml:space="preserve"> l’archiviazione della segnalazione in oggetto</w:t>
+      </w:r>
+      <w:r>
+        <w:rPr>
+          <w:lang w:val="it-IT"/>
+        </w:rPr>
+        <w:t>, in quanto:</w:t>
+      </w:r>
+    </w:p>
+    <w:p>
+      <w:pPr>
+        <w:pStyle w:val="TextBody"/>
         <w:rPr/>
-        <w:t xml:space="preserve">In relazione </w:t>
-      </w:r>
-      <w:r>
-        <w:rPr>
-          <w:rFonts w:eastAsia="Noto Serif CJK SC" w:cs="Lohit Devanagari"/>
-          <w:color w:val="auto"/>
-          <w:kern w:val="2"/>
-          <w:sz w:val="24"/>
-          <w:szCs w:val="24"/>
-          <w:lang w:val="it-IT" w:eastAsia="zh-CN" w:bidi="hi-IN"/>
-        </w:rPr>
-        <w:t xml:space="preserve">a quanto in oggetto, </w:t>
-      </w:r>
-      <w:r>
-        <w:rPr>
-          <w:lang w:val="it-IT"/>
-        </w:rPr>
-        <w:t xml:space="preserve">esaminata l’eventuale documentazione </w:t>
-      </w:r>
-      <w:r>
-        <w:rPr>
-          <w:rFonts w:eastAsia="Noto Serif CJK SC" w:cs="Lohit Devanagari"/>
-          <w:color w:val="auto"/>
-          <w:kern w:val="2"/>
-          <w:sz w:val="24"/>
-          <w:szCs w:val="24"/>
-          <w:lang w:val="it-IT" w:eastAsia="zh-CN" w:bidi="hi-IN"/>
-        </w:rPr>
-        <w:t>inviata</w:t>
-      </w:r>
-      <w:r>
-        <w:rPr>
-          <w:lang w:val="it-IT"/>
-        </w:rPr>
-        <w:t xml:space="preserve">, questo Comando ritiene </w:t>
-      </w:r>
-      <w:r>
-        <w:rPr>
-          <w:rStyle w:val="DamodificareEG"/>
-          <w:lang w:val="it-IT"/>
-        </w:rPr>
-        <w:t>impossibile/non necessario</w:t>
-      </w:r>
-      <w:r>
-        <w:rPr>
-          <w:lang w:val="it-IT"/>
-        </w:rPr>
-        <w:t xml:space="preserve"> eseguire sopralluogo, in quanto:</w:t>
+      </w:pPr>
+      <w:r>
+        <w:rPr>
+          <w:rStyle w:val="DamodificareEG"/>
+        </w:rPr>
+        <w:t>[in caso di esposto]</w:t>
       </w:r>
     </w:p>
     <w:p>
@@ -787,19 +784,7 @@
         <w:rPr>
           <w:rStyle w:val="DamodificareEG"/>
         </w:rPr>
-        <w:t xml:space="preserve">non </w:t>
-      </w:r>
-      <w:r>
-        <w:rPr>
-          <w:rStyle w:val="DamodificareEG"/>
-        </w:rPr>
-        <w:t>appaiono</w:t>
-      </w:r>
-      <w:r>
-        <w:rPr>
-          <w:rStyle w:val="DamodificareEG"/>
-        </w:rPr>
-        <w:t xml:space="preserve"> aspetti di sicurezza antincendio di competenza di questo Comando;</w:t>
+        <w:t>non appaiono aspetti di sicurezza antincendio di competenza di questo Comando;</w:t>
       </w:r>
     </w:p>
     <w:p>
@@ -815,7 +800,19 @@
         <w:rPr>
           <w:rStyle w:val="DamodificareEG"/>
         </w:rPr>
-        <w:t>non è possibile identificare l’attività oggetto della segnalazione;</w:t>
+        <w:t>non è possibile identificare l’attività oggetto dell</w:t>
+      </w:r>
+      <w:r>
+        <w:rPr>
+          <w:rStyle w:val="DamodificareEG"/>
+        </w:rPr>
+        <w:t>a segnalazione</w:t>
+      </w:r>
+      <w:r>
+        <w:rPr>
+          <w:rStyle w:val="DamodificareEG"/>
+        </w:rPr>
+        <w:t>;</w:t>
       </w:r>
     </w:p>
     <w:p>
@@ -832,21 +829,35 @@
           <w:rStyle w:val="DamodificareEG"/>
           <w:lang w:val="it-IT"/>
         </w:rPr>
-        <w:t xml:space="preserve">è già stato eseguito recente sopralluogo in data … e non </w:t>
+        <w:t>è già stat</w:t>
       </w:r>
       <w:r>
         <w:rPr>
           <w:rStyle w:val="DamodificareEG"/>
           <w:lang w:val="it-IT"/>
         </w:rPr>
-        <w:t>sono indicate</w:t>
+        <w:t>a recentemente</w:t>
       </w:r>
       <w:r>
         <w:rPr>
           <w:rStyle w:val="DamodificareEG"/>
           <w:lang w:val="it-IT"/>
         </w:rPr>
-        <w:t xml:space="preserve"> significative modificazioni dell’attività;</w:t>
+        <w:t xml:space="preserve"> eseguit</w:t>
+      </w:r>
+      <w:r>
+        <w:rPr>
+          <w:rStyle w:val="DamodificareEG"/>
+          <w:lang w:val="it-IT"/>
+        </w:rPr>
+        <w:t>a valutazione</w:t>
+      </w:r>
+      <w:r>
+        <w:rPr>
+          <w:rStyle w:val="DamodificareEG"/>
+          <w:lang w:val="it-IT"/>
+        </w:rPr>
+        <w:t xml:space="preserve"> e non sono indicate significative modificazioni dell’attività;</w:t>
       </w:r>
     </w:p>
     <w:p>
@@ -869,6 +880,18 @@
     <w:p>
       <w:pPr>
         <w:pStyle w:val="TextBody"/>
+        <w:rPr/>
+      </w:pPr>
+      <w:r>
+        <w:rPr>
+          <w:rStyle w:val="DamodificareEG"/>
+        </w:rPr>
+        <w:t>[in caso di invio di documentazione o richiesta di pareri non dovuti]</w:t>
+      </w:r>
+    </w:p>
+    <w:p>
+      <w:pPr>
+        <w:pStyle w:val="TextBody"/>
         <w:numPr>
           <w:ilvl w:val="0"/>
           <w:numId w:val="1"/>
@@ -879,33 +902,151 @@
         <w:rPr>
           <w:rStyle w:val="DamodificareEG"/>
         </w:rPr>
-        <w:t>…</w:t>
+        <w:t>le disposizioni regolamentari non prevedono parere da parte di questo Comando in tali casi;</w:t>
       </w:r>
     </w:p>
     <w:p>
       <w:pPr>
         <w:pStyle w:val="TextBody"/>
+        <w:numPr>
+          <w:ilvl w:val="0"/>
+          <w:numId w:val="1"/>
+        </w:numPr>
         <w:rPr/>
       </w:pPr>
       <w:r>
+        <w:rPr>
+          <w:rStyle w:val="DamodificareEG"/>
+        </w:rPr>
+        <w:t>la valutazione</w:t>
+      </w:r>
+      <w:r>
+        <w:rPr>
+          <w:rStyle w:val="DamodificareEG"/>
+        </w:rPr>
+        <w:t xml:space="preserve"> da parte di questo Comando </w:t>
+      </w:r>
+      <w:r>
+        <w:rPr>
+          <w:rStyle w:val="DamodificareEG"/>
+        </w:rPr>
+        <w:t xml:space="preserve">nell’ambito di organi collegiali è prevista </w:t>
+      </w:r>
+      <w:r>
+        <w:rPr>
+          <w:rStyle w:val="DamodificareEG"/>
+          <w:i/>
+          <w:iCs/>
+        </w:rPr>
+        <w:t>esclusivamente</w:t>
+      </w:r>
+      <w:r>
+        <w:rPr>
+          <w:rStyle w:val="DamodificareEG"/>
+        </w:rPr>
+        <w:t xml:space="preserve"> </w:t>
+      </w:r>
+      <w:r>
+        <w:rPr>
+          <w:rStyle w:val="DamodificareEG"/>
+        </w:rPr>
+        <w:t xml:space="preserve">per </w:t>
+      </w:r>
+      <w:r>
+        <w:rPr>
+          <w:rStyle w:val="DamodificareEG"/>
+        </w:rPr>
+        <w:t xml:space="preserve">attività di </w:t>
+      </w:r>
+      <w:r>
+        <w:rPr>
+          <w:rStyle w:val="DamodificareEG"/>
+          <w:i/>
+          <w:iCs/>
+        </w:rPr>
+        <w:t>pubblico spettacolo</w:t>
+      </w:r>
+      <w:r>
+        <w:rPr>
+          <w:rStyle w:val="DamodificareEG"/>
+        </w:rPr>
+        <w:t xml:space="preserve"> </w:t>
+      </w:r>
+      <w:r>
+        <w:rPr>
+          <w:rStyle w:val="DamodificareEG"/>
+        </w:rPr>
+        <w:t>aventi capienza &gt; 200 occupanti oppure manifestazioni pubbliche che</w:t>
+      </w:r>
+      <w:r>
+        <w:rPr>
+          <w:rStyle w:val="DamodificareEG"/>
+        </w:rPr>
+        <w:t xml:space="preserve"> present</w:t>
+      </w:r>
+      <w:r>
+        <w:rPr>
+          <w:rStyle w:val="DamodificareEG"/>
+        </w:rPr>
+        <w:t>ino</w:t>
+      </w:r>
+      <w:r>
+        <w:rPr>
+          <w:rStyle w:val="DamodificareEG"/>
+        </w:rPr>
+        <w:t xml:space="preserve"> </w:t>
+      </w:r>
+      <w:r>
+        <w:rPr>
+          <w:rStyle w:val="DamodificareEG"/>
+          <w:i/>
+          <w:iCs/>
+        </w:rPr>
+        <w:t>peculiari condizioni di criticità</w:t>
+      </w:r>
+      <w:r>
+        <w:rPr>
+          <w:rStyle w:val="DamodificareEG"/>
+        </w:rPr>
+        <w:t xml:space="preserve"> </w:t>
+      </w:r>
+      <w:r>
+        <w:rPr>
+          <w:rStyle w:val="DamodificareEG"/>
+        </w:rPr>
+        <w:t xml:space="preserve">secondo </w:t>
+      </w:r>
+      <w:r>
+        <w:rPr>
+          <w:rStyle w:val="DamodificareEG"/>
+        </w:rPr>
+        <w:t xml:space="preserve">Circolare n. 11001/1/110/(10) del 18 luglio 2018. </w:t>
+      </w:r>
+      <w:r>
+        <w:rPr>
+          <w:rStyle w:val="DamodificareEG"/>
+        </w:rPr>
+        <w:t>Pertanto questo Comando è non competente.</w:t>
+      </w:r>
+    </w:p>
+    <w:p>
+      <w:pPr>
+        <w:pStyle w:val="TextBody"/>
         <w:rPr/>
-        <w:t xml:space="preserve">In ogni caso, qualora </w:t>
-      </w:r>
+      </w:pPr>
       <w:r>
         <w:rPr/>
-        <w:t xml:space="preserve">si ritenga </w:t>
-      </w:r>
-      <w:r>
+        <w:t>Ciò non esclude che questo Comando possa comunque condurre controlli ispettivi ai sensi dell’art. 19 del decreto legislativo 139/2006 su quanto segnalato.</w:t>
+      </w:r>
+    </w:p>
+    <w:p>
+      <w:pPr>
+        <w:pStyle w:val="TextBody"/>
         <w:rPr/>
-        <w:t xml:space="preserve">sussista pericolo incombente per l’incolumità delle persone, si invita l’esponente a richiedere intervento urgente di questo Comando tramite il numero unico di </w:t>
-      </w:r>
+      </w:pPr>
       <w:r>
         <w:rPr/>
-        <w:t>emergenza</w:t>
-      </w:r>
-      <w:r>
-        <w:rPr/>
-        <w:t> 1-1-2.</w:t>
+        <w:t>In ogni caso, qualora si ritenga sussista pericolo incombente per l’incolumità delle persone, si invita a richiedere intervento urgente di questo Comando tramite il numero unico di emergenza 1-1-2.</w:t>
       </w:r>
     </w:p>
     <w:tbl>
@@ -1496,7 +1637,7 @@
     <w:pPr>
       <w:widowControl/>
       <w:suppressAutoHyphens w:val="true"/>
-      <w:overflowPunct w:val="false"/>
+      <w:overflowPunct w:val="true"/>
       <w:bidi w:val="0"/>
       <w:spacing w:before="0" w:after="0"/>
       <w:jc w:val="left"/>

</xml_diff>

<commit_message>
Nuovo flowchart per valutazione atti e relativo modulo. Gli esposti non contengono più gli atti senza senso
</commit_message>
<xml_diff>
--- a/modelli/ES_esposto, controllo/ES60_NDO.docx
+++ b/modelli/ES_esposto, controllo/ES60_NDO.docx
@@ -732,18 +732,6 @@
     <w:p>
       <w:pPr>
         <w:pStyle w:val="TextBody"/>
-        <w:rPr/>
-      </w:pPr>
-      <w:r>
-        <w:rPr>
-          <w:rStyle w:val="DamodificareEG"/>
-        </w:rPr>
-        <w:t>[in caso di esposto]</w:t>
-      </w:r>
-    </w:p>
-    <w:p>
-      <w:pPr>
-        <w:pStyle w:val="TextBody"/>
         <w:numPr>
           <w:ilvl w:val="0"/>
           <w:numId w:val="1"/>
@@ -816,146 +804,6 @@
       </w:pPr>
       <w:r>
         <w:rPr/>
-      </w:r>
-    </w:p>
-    <w:p>
-      <w:pPr>
-        <w:pStyle w:val="TextBody"/>
-        <w:rPr/>
-      </w:pPr>
-      <w:r>
-        <w:rPr>
-          <w:rStyle w:val="DamodificareEG"/>
-        </w:rPr>
-        <w:t>[in caso di invio di documentazione o richiesta di pareri non dovuti]</w:t>
-      </w:r>
-    </w:p>
-    <w:p>
-      <w:pPr>
-        <w:pStyle w:val="TextBody"/>
-        <w:numPr>
-          <w:ilvl w:val="0"/>
-          <w:numId w:val="1"/>
-        </w:numPr>
-        <w:rPr>
-          <w:rStyle w:val="DamodificareEG"/>
-        </w:rPr>
-      </w:pPr>
-      <w:r>
-        <w:rPr>
-          <w:rStyle w:val="DamodificareEG"/>
-        </w:rPr>
-        <w:t>le disposizioni regolamentari non prevedono parere da parte di questo Comando in tali casi;</w:t>
-      </w:r>
-    </w:p>
-    <w:p>
-      <w:pPr>
-        <w:pStyle w:val="TextBody"/>
-        <w:numPr>
-          <w:ilvl w:val="0"/>
-          <w:numId w:val="1"/>
-        </w:numPr>
-        <w:rPr/>
-      </w:pPr>
-      <w:r>
-        <w:rPr>
-          <w:rStyle w:val="DamodificareEG"/>
-        </w:rPr>
-        <w:t>l</w:t>
-      </w:r>
-      <w:r>
-        <w:rPr>
-          <w:rStyle w:val="DamodificareEG"/>
-        </w:rPr>
-        <w:t xml:space="preserve">a valutazione da parte di questo Comando è prevista </w:t>
-      </w:r>
-      <w:r>
-        <w:rPr>
-          <w:rStyle w:val="DamodificareEG"/>
-          <w:i/>
-          <w:iCs/>
-        </w:rPr>
-        <w:t>esclusivamente</w:t>
-      </w:r>
-      <w:r>
-        <w:rPr>
-          <w:rStyle w:val="DamodificareEG"/>
-        </w:rPr>
-        <w:t>:</w:t>
-      </w:r>
-    </w:p>
-    <w:p>
-      <w:pPr>
-        <w:pStyle w:val="TextBody"/>
-        <w:numPr>
-          <w:ilvl w:val="1"/>
-          <w:numId w:val="1"/>
-        </w:numPr>
-        <w:rPr/>
-      </w:pPr>
-      <w:r>
-        <w:rPr>
-          <w:rStyle w:val="DamodificareEG"/>
-        </w:rPr>
-        <w:t xml:space="preserve">per attività di </w:t>
-      </w:r>
-      <w:r>
-        <w:rPr>
-          <w:rStyle w:val="DamodificareEG"/>
-          <w:i/>
-          <w:iCs/>
-        </w:rPr>
-        <w:t>pubblico spettacolo o intrattenimento</w:t>
-      </w:r>
-      <w:r>
-        <w:rPr>
-          <w:rStyle w:val="DamodificareEG"/>
-        </w:rPr>
-        <w:t xml:space="preserve"> aventi capienza &gt; 200 occupanti, in seno alla Commissione di vigilanza comunale o provinciale;</w:t>
-      </w:r>
-    </w:p>
-    <w:p>
-      <w:pPr>
-        <w:pStyle w:val="TextBody"/>
-        <w:numPr>
-          <w:ilvl w:val="1"/>
-          <w:numId w:val="1"/>
-        </w:numPr>
-        <w:rPr/>
-      </w:pPr>
-      <w:r>
-        <w:rPr>
-          <w:rStyle w:val="DamodificareEG"/>
-        </w:rPr>
-        <w:t xml:space="preserve">per </w:t>
-      </w:r>
-      <w:r>
-        <w:rPr>
-          <w:rStyle w:val="DamodificareEG"/>
-          <w:i/>
-          <w:iCs/>
-        </w:rPr>
-        <w:t>manifestazioni pubbliche</w:t>
-      </w:r>
-      <w:r>
-        <w:rPr>
-          <w:rStyle w:val="DamodificareEG"/>
-        </w:rPr>
-        <w:t xml:space="preserve"> che presentino </w:t>
-      </w:r>
-      <w:r>
-        <w:rPr>
-          <w:rStyle w:val="DamodificareEG"/>
-          <w:i/>
-          <w:iCs/>
-        </w:rPr>
-        <w:t>peculiari condizioni di criticità</w:t>
-      </w:r>
-      <w:r>
-        <w:rPr>
-          <w:rStyle w:val="DamodificareEG"/>
-        </w:rPr>
-        <w:t xml:space="preserve"> secondo Circolare Ministero dell’Interno n. 11001/1/110/(10) del 18 luglio 2018, in seno al Comitato ordine e sicurezza pubblica della Prefettura.</w:t>
       </w:r>
     </w:p>
     <w:p>
@@ -1215,7 +1063,7 @@
     </w:r>
     <w:r>
       <w:rPr/>
-      <w:t>2</w:t>
+      <w:t>1</w:t>
     </w:r>
     <w:r>
       <w:rPr/>
@@ -1239,7 +1087,7 @@
     </w:r>
     <w:r>
       <w:rPr/>
-      <w:t>2</w:t>
+      <w:t>1</w:t>
     </w:r>
     <w:r>
       <w:rPr/>
@@ -1566,7 +1414,7 @@
     <w:pPr>
       <w:widowControl/>
       <w:suppressAutoHyphens w:val="true"/>
-      <w:overflowPunct w:val="false"/>
+      <w:overflowPunct w:val="true"/>
       <w:bidi w:val="0"/>
       <w:spacing w:before="0" w:after="0"/>
       <w:jc w:val="left"/>

</xml_diff>